<commit_message>
Adding colored pictures and changin a color from colore-picker (dark-red to grey)
</commit_message>
<xml_diff>
--- a/Game/Images/Colors.docx
+++ b/Game/Images/Colors.docx
@@ -61,156 +61,159 @@
         </w:numPr>
       </w:pPr>
       <w:r>
-        <w:t>Dark red - #</w:t>
-      </w:r>
-      <w:r>
-        <w:t>990000</w:t>
-      </w:r>
-    </w:p>
-    <w:p>
-      <w:pPr>
-        <w:pStyle w:val="ListParagraph"/>
-        <w:numPr>
-          <w:ilvl w:val="0"/>
-          <w:numId w:val="1"/>
-        </w:numPr>
-      </w:pPr>
-      <w:r>
-        <w:t>Brown - #</w:t>
-      </w:r>
-      <w:r>
-        <w:t>765000</w:t>
-      </w:r>
-    </w:p>
-    <w:p>
-      <w:pPr>
-        <w:pStyle w:val="ListParagraph"/>
-        <w:numPr>
-          <w:ilvl w:val="0"/>
-          <w:numId w:val="1"/>
-        </w:numPr>
-      </w:pPr>
-      <w:r>
-        <w:t>Dark green - #</w:t>
-      </w:r>
-      <w:r>
-        <w:t>339933</w:t>
-      </w:r>
-    </w:p>
-    <w:p>
-      <w:pPr>
-        <w:pStyle w:val="ListParagraph"/>
-        <w:numPr>
-          <w:ilvl w:val="0"/>
-          <w:numId w:val="1"/>
-        </w:numPr>
-      </w:pPr>
-      <w:r>
-        <w:t>Green - #</w:t>
-      </w:r>
-      <w:r>
-        <w:t>339933</w:t>
-      </w:r>
-    </w:p>
-    <w:p>
-      <w:pPr>
-        <w:pStyle w:val="ListParagraph"/>
-        <w:numPr>
-          <w:ilvl w:val="0"/>
-          <w:numId w:val="1"/>
-        </w:numPr>
-      </w:pPr>
-      <w:r>
-        <w:t>Light blue - #</w:t>
-      </w:r>
-      <w:r>
-        <w:t>33ccff</w:t>
-      </w:r>
-    </w:p>
-    <w:p>
-      <w:pPr>
-        <w:pStyle w:val="ListParagraph"/>
-        <w:numPr>
-          <w:ilvl w:val="0"/>
-          <w:numId w:val="1"/>
-        </w:numPr>
-      </w:pPr>
-      <w:r>
-        <w:t>Dark blue - #</w:t>
-      </w:r>
-      <w:r>
-        <w:t>003399</w:t>
-      </w:r>
-    </w:p>
-    <w:p>
-      <w:pPr>
-        <w:pStyle w:val="ListParagraph"/>
-        <w:numPr>
-          <w:ilvl w:val="0"/>
-          <w:numId w:val="1"/>
-        </w:numPr>
-      </w:pPr>
-      <w:r>
-        <w:t>Black - #</w:t>
-      </w:r>
-      <w:r>
-        <w:t>000000</w:t>
-      </w:r>
-    </w:p>
-    <w:p>
-      <w:r>
-        <w:t>Sizes</w:t>
-      </w:r>
-    </w:p>
-    <w:p>
-      <w:pPr>
-        <w:pStyle w:val="ListParagraph"/>
-        <w:numPr>
-          <w:ilvl w:val="0"/>
-          <w:numId w:val="1"/>
-        </w:numPr>
-      </w:pPr>
-      <w:r>
-        <w:t>35px</w:t>
-      </w:r>
-    </w:p>
-    <w:p>
-      <w:pPr>
-        <w:pStyle w:val="ListParagraph"/>
-        <w:numPr>
-          <w:ilvl w:val="0"/>
-          <w:numId w:val="1"/>
-        </w:numPr>
-      </w:pPr>
-      <w:r>
-        <w:t>20px</w:t>
-      </w:r>
-    </w:p>
-    <w:p>
-      <w:pPr>
-        <w:pStyle w:val="ListParagraph"/>
-        <w:numPr>
-          <w:ilvl w:val="0"/>
-          <w:numId w:val="1"/>
-        </w:numPr>
-      </w:pPr>
-      <w:r>
-        <w:t>15px</w:t>
-      </w:r>
-    </w:p>
-    <w:p>
-      <w:pPr>
-        <w:pStyle w:val="ListParagraph"/>
-        <w:numPr>
-          <w:ilvl w:val="0"/>
-          <w:numId w:val="1"/>
-        </w:numPr>
-      </w:pPr>
-      <w:r>
-        <w:t>8px</w:t>
+        <w:t>Grey</w:t>
+      </w:r>
+      <w:r>
+        <w:t xml:space="preserve"> - #</w:t>
+      </w:r>
+      <w:r>
+        <w:t>acacac</w:t>
       </w:r>
       <w:bookmarkStart w:id="0" w:name="_GoBack"/>
       <w:bookmarkEnd w:id="0"/>
+    </w:p>
+    <w:p>
+      <w:pPr>
+        <w:pStyle w:val="ListParagraph"/>
+        <w:numPr>
+          <w:ilvl w:val="0"/>
+          <w:numId w:val="1"/>
+        </w:numPr>
+      </w:pPr>
+      <w:r>
+        <w:t>Brown - #</w:t>
+      </w:r>
+      <w:r>
+        <w:t>765000</w:t>
+      </w:r>
+    </w:p>
+    <w:p>
+      <w:pPr>
+        <w:pStyle w:val="ListParagraph"/>
+        <w:numPr>
+          <w:ilvl w:val="0"/>
+          <w:numId w:val="1"/>
+        </w:numPr>
+      </w:pPr>
+      <w:r>
+        <w:t>Dark green - #</w:t>
+      </w:r>
+      <w:r>
+        <w:t>339933</w:t>
+      </w:r>
+    </w:p>
+    <w:p>
+      <w:pPr>
+        <w:pStyle w:val="ListParagraph"/>
+        <w:numPr>
+          <w:ilvl w:val="0"/>
+          <w:numId w:val="1"/>
+        </w:numPr>
+      </w:pPr>
+      <w:r>
+        <w:t>Green - #</w:t>
+      </w:r>
+      <w:r>
+        <w:t>339933</w:t>
+      </w:r>
+    </w:p>
+    <w:p>
+      <w:pPr>
+        <w:pStyle w:val="ListParagraph"/>
+        <w:numPr>
+          <w:ilvl w:val="0"/>
+          <w:numId w:val="1"/>
+        </w:numPr>
+      </w:pPr>
+      <w:r>
+        <w:t>Light blue - #</w:t>
+      </w:r>
+      <w:r>
+        <w:t>33ccff</w:t>
+      </w:r>
+    </w:p>
+    <w:p>
+      <w:pPr>
+        <w:pStyle w:val="ListParagraph"/>
+        <w:numPr>
+          <w:ilvl w:val="0"/>
+          <w:numId w:val="1"/>
+        </w:numPr>
+      </w:pPr>
+      <w:r>
+        <w:t>Dark blue - #</w:t>
+      </w:r>
+      <w:r>
+        <w:t>003399</w:t>
+      </w:r>
+    </w:p>
+    <w:p>
+      <w:pPr>
+        <w:pStyle w:val="ListParagraph"/>
+        <w:numPr>
+          <w:ilvl w:val="0"/>
+          <w:numId w:val="1"/>
+        </w:numPr>
+      </w:pPr>
+      <w:r>
+        <w:t>Black - #</w:t>
+      </w:r>
+      <w:r>
+        <w:t>000000</w:t>
+      </w:r>
+    </w:p>
+    <w:p>
+      <w:r>
+        <w:t>Sizes</w:t>
+      </w:r>
+    </w:p>
+    <w:p>
+      <w:pPr>
+        <w:pStyle w:val="ListParagraph"/>
+        <w:numPr>
+          <w:ilvl w:val="0"/>
+          <w:numId w:val="1"/>
+        </w:numPr>
+      </w:pPr>
+      <w:r>
+        <w:t>35px</w:t>
+      </w:r>
+    </w:p>
+    <w:p>
+      <w:pPr>
+        <w:pStyle w:val="ListParagraph"/>
+        <w:numPr>
+          <w:ilvl w:val="0"/>
+          <w:numId w:val="1"/>
+        </w:numPr>
+      </w:pPr>
+      <w:r>
+        <w:t>20px</w:t>
+      </w:r>
+    </w:p>
+    <w:p>
+      <w:pPr>
+        <w:pStyle w:val="ListParagraph"/>
+        <w:numPr>
+          <w:ilvl w:val="0"/>
+          <w:numId w:val="1"/>
+        </w:numPr>
+      </w:pPr>
+      <w:r>
+        <w:t>15px</w:t>
+      </w:r>
+    </w:p>
+    <w:p>
+      <w:pPr>
+        <w:pStyle w:val="ListParagraph"/>
+        <w:numPr>
+          <w:ilvl w:val="0"/>
+          <w:numId w:val="1"/>
+        </w:numPr>
+      </w:pPr>
+      <w:r>
+        <w:t>8px</w:t>
+      </w:r>
     </w:p>
     <w:p/>
     <w:sectPr>

</xml_diff>